<commit_message>
Replace documents_pracovni_vize_pc_ucebna_vize_1-1-0.docx Provedena kontrola přidaných částí vize. Sjednocena typografie.
</commit_message>
<xml_diff>
--- a/documents/pracovni vize/documents_pracovni_vize_pc_ucebna_vize_1-1-0.docx
+++ b/documents/pracovni vize/documents_pracovni_vize_pc_ucebna_vize_1-1-0.docx
@@ -235,7 +235,7 @@
               <w:t>.</w:t>
             </w:r>
             <w:r>
-              <w:t>0</w:t>
+              <w:t>2</w:t>
             </w:r>
           </w:p>
           <w:p/>
@@ -259,10 +259,7 @@
           </w:tcPr>
           <w:p>
             <w:r>
-              <w:t>1</w:t>
-            </w:r>
-            <w:r>
-              <w:t>8</w:t>
+              <w:t>22</w:t>
             </w:r>
             <w:r>
               <w:t>. 10. 2018</w:t>
@@ -303,10 +300,20 @@
       <w:pPr>
         <w:pStyle w:val="neslovannadpis-bezodskoenstrnky"/>
       </w:pPr>
+      <w:proofErr w:type="spellStart"/>
       <w:r>
         <w:lastRenderedPageBreak/>
-        <w:t>Historie revizí</w:t>
-      </w:r>
+        <w:t>Historie</w:t>
+      </w:r>
+      <w:proofErr w:type="spellEnd"/>
+      <w:r>
+        <w:t xml:space="preserve"> </w:t>
+      </w:r>
+      <w:proofErr w:type="spellStart"/>
+      <w:r>
+        <w:t>revizí</w:t>
+      </w:r>
+      <w:proofErr w:type="spellEnd"/>
     </w:p>
     <w:p/>
     <w:tbl>
@@ -473,7 +480,16 @@
           </w:tcPr>
           <w:p>
             <w:r>
-              <w:t>1.2.0</w:t>
+              <w:t>1.</w:t>
+            </w:r>
+            <w:r>
+              <w:t>1</w:t>
+            </w:r>
+            <w:r>
+              <w:t>.</w:t>
+            </w:r>
+            <w:r>
+              <w:t>1</w:t>
             </w:r>
           </w:p>
         </w:tc>
@@ -495,8 +511,48 @@
             <w:r>
               <w:t>Přidán harmonogram</w:t>
             </w:r>
-            <w:bookmarkStart w:id="1" w:name="_GoBack"/>
-            <w:bookmarkEnd w:id="1"/>
+          </w:p>
+        </w:tc>
+      </w:tr>
+      <w:tr>
+        <w:tc>
+          <w:tcPr>
+            <w:tcW w:w="1068" w:type="dxa"/>
+          </w:tcPr>
+          <w:p>
+            <w:r>
+              <w:t>22.10.18</w:t>
+            </w:r>
+          </w:p>
+        </w:tc>
+        <w:tc>
+          <w:tcPr>
+            <w:tcW w:w="835" w:type="dxa"/>
+          </w:tcPr>
+          <w:p>
+            <w:r>
+              <w:t>1.1.2</w:t>
+            </w:r>
+          </w:p>
+        </w:tc>
+        <w:tc>
+          <w:tcPr>
+            <w:tcW w:w="1778" w:type="dxa"/>
+          </w:tcPr>
+          <w:p>
+            <w:r>
+              <w:t>Matěj Bartoň</w:t>
+            </w:r>
+          </w:p>
+        </w:tc>
+        <w:tc>
+          <w:tcPr>
+            <w:tcW w:w="5329" w:type="dxa"/>
+          </w:tcPr>
+          <w:p>
+            <w:r>
+              <w:t>Redigování harmonogramu, sjednocení typografie</w:t>
+            </w:r>
           </w:p>
         </w:tc>
       </w:tr>
@@ -701,11 +757,19 @@
           <w:b/>
         </w:rPr>
       </w:pPr>
+      <w:proofErr w:type="spellStart"/>
       <w:r>
         <w:rPr>
           <w:b/>
         </w:rPr>
-        <w:t>Ganttův diagram</w:t>
+        <w:t>Ganttův</w:t>
+      </w:r>
+      <w:proofErr w:type="spellEnd"/>
+      <w:r>
+        <w:rPr>
+          <w:b/>
+        </w:rPr>
+        <w:t xml:space="preserve"> diagram</w:t>
       </w:r>
     </w:p>
     <w:p>
@@ -777,7 +841,7 @@
           <w:r>
             <w:fldChar w:fldCharType="separate"/>
           </w:r>
-          <w:hyperlink w:anchor="_Toc527669867" w:history="1">
+          <w:hyperlink w:anchor="_Toc528012818" w:history="1">
             <w:r>
               <w:rPr>
                 <w:rStyle w:val="Hypertextovodkaz"/>
@@ -815,7 +879,7 @@
               <w:rPr>
                 <w:webHidden/>
               </w:rPr>
-              <w:instrText xml:space="preserve"> PAGEREF _Toc527669867 \h </w:instrText>
+              <w:instrText xml:space="preserve"> PAGEREF _Toc528012818 \h </w:instrText>
             </w:r>
             <w:r>
               <w:rPr>
@@ -851,7 +915,7 @@
               <w:lang w:eastAsia="cs-CZ"/>
             </w:rPr>
           </w:pPr>
-          <w:hyperlink w:anchor="_Toc527669868" w:history="1">
+          <w:hyperlink w:anchor="_Toc528012819" w:history="1">
             <w:r>
               <w:rPr>
                 <w:rStyle w:val="Hypertextovodkaz"/>
@@ -888,7 +952,7 @@
               <w:rPr>
                 <w:webHidden/>
               </w:rPr>
-              <w:instrText xml:space="preserve"> PAGEREF _Toc527669868 \h </w:instrText>
+              <w:instrText xml:space="preserve"> PAGEREF _Toc528012819 \h </w:instrText>
             </w:r>
             <w:r>
               <w:rPr>
@@ -924,7 +988,7 @@
               <w:lang w:eastAsia="cs-CZ"/>
             </w:rPr>
           </w:pPr>
-          <w:hyperlink w:anchor="_Toc527669869" w:history="1">
+          <w:hyperlink w:anchor="_Toc528012820" w:history="1">
             <w:r>
               <w:rPr>
                 <w:rStyle w:val="Hypertextovodkaz"/>
@@ -961,7 +1025,7 @@
               <w:rPr>
                 <w:webHidden/>
               </w:rPr>
-              <w:instrText xml:space="preserve"> PAGEREF _Toc527669869 \h </w:instrText>
+              <w:instrText xml:space="preserve"> PAGEREF _Toc528012820 \h </w:instrText>
             </w:r>
             <w:r>
               <w:rPr>
@@ -997,7 +1061,7 @@
               <w:lang w:eastAsia="cs-CZ"/>
             </w:rPr>
           </w:pPr>
-          <w:hyperlink w:anchor="_Toc527669870" w:history="1">
+          <w:hyperlink w:anchor="_Toc528012821" w:history="1">
             <w:r>
               <w:rPr>
                 <w:rStyle w:val="Hypertextovodkaz"/>
@@ -1034,7 +1098,7 @@
               <w:rPr>
                 <w:webHidden/>
               </w:rPr>
-              <w:instrText xml:space="preserve"> PAGEREF _Toc527669870 \h </w:instrText>
+              <w:instrText xml:space="preserve"> PAGEREF _Toc528012821 \h </w:instrText>
             </w:r>
             <w:r>
               <w:rPr>
@@ -1070,7 +1134,7 @@
               <w:lang w:eastAsia="cs-CZ"/>
             </w:rPr>
           </w:pPr>
-          <w:hyperlink w:anchor="_Toc527669871" w:history="1">
+          <w:hyperlink w:anchor="_Toc528012822" w:history="1">
             <w:r>
               <w:rPr>
                 <w:rStyle w:val="Hypertextovodkaz"/>
@@ -1107,7 +1171,7 @@
               <w:rPr>
                 <w:webHidden/>
               </w:rPr>
-              <w:instrText xml:space="preserve"> PAGEREF _Toc527669871 \h </w:instrText>
+              <w:instrText xml:space="preserve"> PAGEREF _Toc528012822 \h </w:instrText>
             </w:r>
             <w:r>
               <w:rPr>
@@ -1143,7 +1207,7 @@
               <w:lang w:eastAsia="cs-CZ"/>
             </w:rPr>
           </w:pPr>
-          <w:hyperlink w:anchor="_Toc527669872" w:history="1">
+          <w:hyperlink w:anchor="_Toc528012823" w:history="1">
             <w:r>
               <w:rPr>
                 <w:rStyle w:val="Hypertextovodkaz"/>
@@ -1180,7 +1244,7 @@
               <w:rPr>
                 <w:webHidden/>
               </w:rPr>
-              <w:instrText xml:space="preserve"> PAGEREF _Toc527669872 \h </w:instrText>
+              <w:instrText xml:space="preserve"> PAGEREF _Toc528012823 \h </w:instrText>
             </w:r>
             <w:r>
               <w:rPr>
@@ -1217,7 +1281,7 @@
               <w:lang w:eastAsia="cs-CZ"/>
             </w:rPr>
           </w:pPr>
-          <w:hyperlink w:anchor="_Toc527669873" w:history="1">
+          <w:hyperlink w:anchor="_Toc528012824" w:history="1">
             <w:r>
               <w:rPr>
                 <w:rStyle w:val="Hypertextovodkaz"/>
@@ -1255,7 +1319,7 @@
               <w:rPr>
                 <w:webHidden/>
               </w:rPr>
-              <w:instrText xml:space="preserve"> PAGEREF _Toc527669873 \h </w:instrText>
+              <w:instrText xml:space="preserve"> PAGEREF _Toc528012824 \h </w:instrText>
             </w:r>
             <w:r>
               <w:rPr>
@@ -1291,7 +1355,7 @@
               <w:lang w:eastAsia="cs-CZ"/>
             </w:rPr>
           </w:pPr>
-          <w:hyperlink w:anchor="_Toc527669874" w:history="1">
+          <w:hyperlink w:anchor="_Toc528012825" w:history="1">
             <w:r>
               <w:rPr>
                 <w:rStyle w:val="Hypertextovodkaz"/>
@@ -1328,7 +1392,7 @@
               <w:rPr>
                 <w:webHidden/>
               </w:rPr>
-              <w:instrText xml:space="preserve"> PAGEREF _Toc527669874 \h </w:instrText>
+              <w:instrText xml:space="preserve"> PAGEREF _Toc528012825 \h </w:instrText>
             </w:r>
             <w:r>
               <w:rPr>
@@ -1367,7 +1431,7 @@
               <w:lang w:eastAsia="cs-CZ"/>
             </w:rPr>
           </w:pPr>
-          <w:hyperlink w:anchor="_Toc527669875" w:history="1">
+          <w:hyperlink w:anchor="_Toc528012826" w:history="1">
             <w:r>
               <w:rPr>
                 <w:rStyle w:val="Hypertextovodkaz"/>
@@ -1408,7 +1472,7 @@
                 <w:noProof/>
                 <w:webHidden/>
               </w:rPr>
-              <w:instrText xml:space="preserve"> PAGEREF _Toc527669875 \h </w:instrText>
+              <w:instrText xml:space="preserve"> PAGEREF _Toc528012826 \h </w:instrText>
             </w:r>
             <w:r>
               <w:rPr>
@@ -1451,7 +1515,7 @@
               <w:lang w:eastAsia="cs-CZ"/>
             </w:rPr>
           </w:pPr>
-          <w:hyperlink w:anchor="_Toc527669876" w:history="1">
+          <w:hyperlink w:anchor="_Toc528012827" w:history="1">
             <w:r>
               <w:rPr>
                 <w:rStyle w:val="Hypertextovodkaz"/>
@@ -1492,7 +1556,7 @@
                 <w:noProof/>
                 <w:webHidden/>
               </w:rPr>
-              <w:instrText xml:space="preserve"> PAGEREF _Toc527669876 \h </w:instrText>
+              <w:instrText xml:space="preserve"> PAGEREF _Toc528012827 \h </w:instrText>
             </w:r>
             <w:r>
               <w:rPr>
@@ -1535,7 +1599,7 @@
               <w:lang w:eastAsia="cs-CZ"/>
             </w:rPr>
           </w:pPr>
-          <w:hyperlink w:anchor="_Toc527669877" w:history="1">
+          <w:hyperlink w:anchor="_Toc528012828" w:history="1">
             <w:r>
               <w:rPr>
                 <w:rStyle w:val="Hypertextovodkaz"/>
@@ -1576,7 +1640,7 @@
                 <w:noProof/>
                 <w:webHidden/>
               </w:rPr>
-              <w:instrText xml:space="preserve"> PAGEREF _Toc527669877 \h </w:instrText>
+              <w:instrText xml:space="preserve"> PAGEREF _Toc528012828 \h </w:instrText>
             </w:r>
             <w:r>
               <w:rPr>
@@ -1619,7 +1683,7 @@
               <w:lang w:eastAsia="cs-CZ"/>
             </w:rPr>
           </w:pPr>
-          <w:hyperlink w:anchor="_Toc527669878" w:history="1">
+          <w:hyperlink w:anchor="_Toc528012829" w:history="1">
             <w:r>
               <w:rPr>
                 <w:rStyle w:val="Hypertextovodkaz"/>
@@ -1660,7 +1724,7 @@
                 <w:noProof/>
                 <w:webHidden/>
               </w:rPr>
-              <w:instrText xml:space="preserve"> PAGEREF _Toc527669878 \h </w:instrText>
+              <w:instrText xml:space="preserve"> PAGEREF _Toc528012829 \h </w:instrText>
             </w:r>
             <w:r>
               <w:rPr>
@@ -1700,7 +1764,7 @@
               <w:lang w:eastAsia="cs-CZ"/>
             </w:rPr>
           </w:pPr>
-          <w:hyperlink w:anchor="_Toc527669880" w:history="1">
+          <w:hyperlink w:anchor="_Toc528012831" w:history="1">
             <w:r>
               <w:rPr>
                 <w:rStyle w:val="Hypertextovodkaz"/>
@@ -1737,7 +1801,7 @@
               <w:rPr>
                 <w:webHidden/>
               </w:rPr>
-              <w:instrText xml:space="preserve"> PAGEREF _Toc527669880 \h </w:instrText>
+              <w:instrText xml:space="preserve"> PAGEREF _Toc528012831 \h </w:instrText>
             </w:r>
             <w:r>
               <w:rPr>
@@ -1773,7 +1837,7 @@
               <w:lang w:eastAsia="cs-CZ"/>
             </w:rPr>
           </w:pPr>
-          <w:hyperlink w:anchor="_Toc527669881" w:history="1">
+          <w:hyperlink w:anchor="_Toc528012832" w:history="1">
             <w:r>
               <w:rPr>
                 <w:rStyle w:val="Hypertextovodkaz"/>
@@ -1810,7 +1874,7 @@
               <w:rPr>
                 <w:webHidden/>
               </w:rPr>
-              <w:instrText xml:space="preserve"> PAGEREF _Toc527669881 \h </w:instrText>
+              <w:instrText xml:space="preserve"> PAGEREF _Toc528012832 \h </w:instrText>
             </w:r>
             <w:r>
               <w:rPr>
@@ -1846,7 +1910,7 @@
               <w:lang w:eastAsia="cs-CZ"/>
             </w:rPr>
           </w:pPr>
-          <w:hyperlink w:anchor="_Toc527669882" w:history="1">
+          <w:hyperlink w:anchor="_Toc528012833" w:history="1">
             <w:r>
               <w:rPr>
                 <w:rStyle w:val="Hypertextovodkaz"/>
@@ -1883,7 +1947,7 @@
               <w:rPr>
                 <w:webHidden/>
               </w:rPr>
-              <w:instrText xml:space="preserve"> PAGEREF _Toc527669882 \h </w:instrText>
+              <w:instrText xml:space="preserve"> PAGEREF _Toc528012833 \h </w:instrText>
             </w:r>
             <w:r>
               <w:rPr>
@@ -1920,7 +1984,7 @@
               <w:lang w:eastAsia="cs-CZ"/>
             </w:rPr>
           </w:pPr>
-          <w:hyperlink w:anchor="_Toc527669883" w:history="1">
+          <w:hyperlink w:anchor="_Toc528012834" w:history="1">
             <w:r>
               <w:rPr>
                 <w:rStyle w:val="Hypertextovodkaz"/>
@@ -1958,7 +2022,7 @@
               <w:rPr>
                 <w:webHidden/>
               </w:rPr>
-              <w:instrText xml:space="preserve"> PAGEREF _Toc527669883 \h </w:instrText>
+              <w:instrText xml:space="preserve"> PAGEREF _Toc528012834 \h </w:instrText>
             </w:r>
             <w:r>
               <w:rPr>
@@ -1994,7 +2058,7 @@
               <w:lang w:eastAsia="cs-CZ"/>
             </w:rPr>
           </w:pPr>
-          <w:hyperlink w:anchor="_Toc527669884" w:history="1">
+          <w:hyperlink w:anchor="_Toc528012835" w:history="1">
             <w:r>
               <w:rPr>
                 <w:rStyle w:val="Hypertextovodkaz"/>
@@ -2031,7 +2095,7 @@
               <w:rPr>
                 <w:webHidden/>
               </w:rPr>
-              <w:instrText xml:space="preserve"> PAGEREF _Toc527669884 \h </w:instrText>
+              <w:instrText xml:space="preserve"> PAGEREF _Toc528012835 \h </w:instrText>
             </w:r>
             <w:r>
               <w:rPr>
@@ -2070,7 +2134,7 @@
               <w:lang w:eastAsia="cs-CZ"/>
             </w:rPr>
           </w:pPr>
-          <w:hyperlink w:anchor="_Toc527669886" w:history="1">
+          <w:hyperlink w:anchor="_Toc528012837" w:history="1">
             <w:r>
               <w:rPr>
                 <w:rStyle w:val="Hypertextovodkaz"/>
@@ -2111,7 +2175,7 @@
                 <w:noProof/>
                 <w:webHidden/>
               </w:rPr>
-              <w:instrText xml:space="preserve"> PAGEREF _Toc527669886 \h </w:instrText>
+              <w:instrText xml:space="preserve"> PAGEREF _Toc528012837 \h </w:instrText>
             </w:r>
             <w:r>
               <w:rPr>
@@ -2154,7 +2218,7 @@
               <w:lang w:eastAsia="cs-CZ"/>
             </w:rPr>
           </w:pPr>
-          <w:hyperlink w:anchor="_Toc527669887" w:history="1">
+          <w:hyperlink w:anchor="_Toc528012838" w:history="1">
             <w:r>
               <w:rPr>
                 <w:rStyle w:val="Hypertextovodkaz"/>
@@ -2195,7 +2259,7 @@
                 <w:noProof/>
                 <w:webHidden/>
               </w:rPr>
-              <w:instrText xml:space="preserve"> PAGEREF _Toc527669887 \h </w:instrText>
+              <w:instrText xml:space="preserve"> PAGEREF _Toc528012838 \h </w:instrText>
             </w:r>
             <w:r>
               <w:rPr>
@@ -2238,7 +2302,7 @@
               <w:lang w:eastAsia="cs-CZ"/>
             </w:rPr>
           </w:pPr>
-          <w:hyperlink w:anchor="_Toc527669888" w:history="1">
+          <w:hyperlink w:anchor="_Toc528012839" w:history="1">
             <w:r>
               <w:rPr>
                 <w:rStyle w:val="Hypertextovodkaz"/>
@@ -2279,7 +2343,7 @@
                 <w:noProof/>
                 <w:webHidden/>
               </w:rPr>
-              <w:instrText xml:space="preserve"> PAGEREF _Toc527669888 \h </w:instrText>
+              <w:instrText xml:space="preserve"> PAGEREF _Toc528012839 \h </w:instrText>
             </w:r>
             <w:r>
               <w:rPr>
@@ -2319,7 +2383,7 @@
               <w:lang w:eastAsia="cs-CZ"/>
             </w:rPr>
           </w:pPr>
-          <w:hyperlink w:anchor="_Toc527669889" w:history="1">
+          <w:hyperlink w:anchor="_Toc528012840" w:history="1">
             <w:r>
               <w:rPr>
                 <w:rStyle w:val="Hypertextovodkaz"/>
@@ -2356,7 +2420,7 @@
               <w:rPr>
                 <w:webHidden/>
               </w:rPr>
-              <w:instrText xml:space="preserve"> PAGEREF _Toc527669889 \h </w:instrText>
+              <w:instrText xml:space="preserve"> PAGEREF _Toc528012840 \h </w:instrText>
             </w:r>
             <w:r>
               <w:rPr>
@@ -2392,7 +2456,7 @@
               <w:lang w:eastAsia="cs-CZ"/>
             </w:rPr>
           </w:pPr>
-          <w:hyperlink w:anchor="_Toc527669890" w:history="1">
+          <w:hyperlink w:anchor="_Toc528012841" w:history="1">
             <w:r>
               <w:rPr>
                 <w:rStyle w:val="Hypertextovodkaz"/>
@@ -2429,7 +2493,7 @@
               <w:rPr>
                 <w:webHidden/>
               </w:rPr>
-              <w:instrText xml:space="preserve"> PAGEREF _Toc527669890 \h </w:instrText>
+              <w:instrText xml:space="preserve"> PAGEREF _Toc528012841 \h </w:instrText>
             </w:r>
             <w:r>
               <w:rPr>
@@ -2465,7 +2529,7 @@
               <w:lang w:eastAsia="cs-CZ"/>
             </w:rPr>
           </w:pPr>
-          <w:hyperlink w:anchor="_Toc527669891" w:history="1">
+          <w:hyperlink w:anchor="_Toc528012842" w:history="1">
             <w:r>
               <w:rPr>
                 <w:rStyle w:val="Hypertextovodkaz"/>
@@ -2502,7 +2566,7 @@
               <w:rPr>
                 <w:webHidden/>
               </w:rPr>
-              <w:instrText xml:space="preserve"> PAGEREF _Toc527669891 \h </w:instrText>
+              <w:instrText xml:space="preserve"> PAGEREF _Toc528012842 \h </w:instrText>
             </w:r>
             <w:r>
               <w:rPr>
@@ -2541,7 +2605,7 @@
               <w:lang w:eastAsia="cs-CZ"/>
             </w:rPr>
           </w:pPr>
-          <w:hyperlink w:anchor="_Toc527669892" w:history="1">
+          <w:hyperlink w:anchor="_Toc528012843" w:history="1">
             <w:r>
               <w:rPr>
                 <w:rStyle w:val="Hypertextovodkaz"/>
@@ -2582,7 +2646,7 @@
                 <w:noProof/>
                 <w:webHidden/>
               </w:rPr>
-              <w:instrText xml:space="preserve"> PAGEREF _Toc527669892 \h </w:instrText>
+              <w:instrText xml:space="preserve"> PAGEREF _Toc528012843 \h </w:instrText>
             </w:r>
             <w:r>
               <w:rPr>
@@ -2625,7 +2689,7 @@
               <w:lang w:eastAsia="cs-CZ"/>
             </w:rPr>
           </w:pPr>
-          <w:hyperlink w:anchor="_Toc527669893" w:history="1">
+          <w:hyperlink w:anchor="_Toc528012844" w:history="1">
             <w:r>
               <w:rPr>
                 <w:rStyle w:val="Hypertextovodkaz"/>
@@ -2666,7 +2730,7 @@
                 <w:noProof/>
                 <w:webHidden/>
               </w:rPr>
-              <w:instrText xml:space="preserve"> PAGEREF _Toc527669893 \h </w:instrText>
+              <w:instrText xml:space="preserve"> PAGEREF _Toc528012844 \h </w:instrText>
             </w:r>
             <w:r>
               <w:rPr>
@@ -2709,7 +2773,7 @@
               <w:lang w:eastAsia="cs-CZ"/>
             </w:rPr>
           </w:pPr>
-          <w:hyperlink w:anchor="_Toc527669894" w:history="1">
+          <w:hyperlink w:anchor="_Toc528012845" w:history="1">
             <w:r>
               <w:rPr>
                 <w:rStyle w:val="Hypertextovodkaz"/>
@@ -2750,7 +2814,7 @@
                 <w:noProof/>
                 <w:webHidden/>
               </w:rPr>
-              <w:instrText xml:space="preserve"> PAGEREF _Toc527669894 \h </w:instrText>
+              <w:instrText xml:space="preserve"> PAGEREF _Toc528012845 \h </w:instrText>
             </w:r>
             <w:r>
               <w:rPr>
@@ -2790,7 +2854,7 @@
               <w:lang w:eastAsia="cs-CZ"/>
             </w:rPr>
           </w:pPr>
-          <w:hyperlink w:anchor="_Toc527669895" w:history="1">
+          <w:hyperlink w:anchor="_Toc528012846" w:history="1">
             <w:r>
               <w:rPr>
                 <w:rStyle w:val="Hypertextovodkaz"/>
@@ -2827,7 +2891,7 @@
               <w:rPr>
                 <w:webHidden/>
               </w:rPr>
-              <w:instrText xml:space="preserve"> PAGEREF _Toc527669895 \h </w:instrText>
+              <w:instrText xml:space="preserve"> PAGEREF _Toc528012846 \h </w:instrText>
             </w:r>
             <w:r>
               <w:rPr>
@@ -2864,7 +2928,7 @@
               <w:lang w:eastAsia="cs-CZ"/>
             </w:rPr>
           </w:pPr>
-          <w:hyperlink w:anchor="_Toc527669896" w:history="1">
+          <w:hyperlink w:anchor="_Toc528012847" w:history="1">
             <w:r>
               <w:rPr>
                 <w:rStyle w:val="Hypertextovodkaz"/>
@@ -2884,7 +2948,7 @@
               <w:rPr>
                 <w:rStyle w:val="Hypertextovodkaz"/>
               </w:rPr>
-              <w:t>Harmonogram (bude doplněno později)</w:t>
+              <w:t>Harmonogram</w:t>
             </w:r>
             <w:r>
               <w:rPr>
@@ -2902,7 +2966,7 @@
               <w:rPr>
                 <w:webHidden/>
               </w:rPr>
-              <w:instrText xml:space="preserve"> PAGEREF _Toc527669896 \h </w:instrText>
+              <w:instrText xml:space="preserve"> PAGEREF _Toc528012847 \h </w:instrText>
             </w:r>
             <w:r>
               <w:rPr>
@@ -2938,7 +3002,7 @@
               <w:lang w:eastAsia="cs-CZ"/>
             </w:rPr>
           </w:pPr>
-          <w:hyperlink w:anchor="_Toc527669897" w:history="1">
+          <w:hyperlink w:anchor="_Toc528012848" w:history="1">
             <w:r>
               <w:rPr>
                 <w:rStyle w:val="Hypertextovodkaz"/>
@@ -2975,7 +3039,7 @@
               <w:rPr>
                 <w:webHidden/>
               </w:rPr>
-              <w:instrText xml:space="preserve"> PAGEREF _Toc527669897 \h </w:instrText>
+              <w:instrText xml:space="preserve"> PAGEREF _Toc528012848 \h </w:instrText>
             </w:r>
             <w:r>
               <w:rPr>
@@ -3011,7 +3075,7 @@
               <w:lang w:eastAsia="cs-CZ"/>
             </w:rPr>
           </w:pPr>
-          <w:hyperlink w:anchor="_Toc527669898" w:history="1">
+          <w:hyperlink w:anchor="_Toc528012849" w:history="1">
             <w:r>
               <w:rPr>
                 <w:rStyle w:val="Hypertextovodkaz"/>
@@ -3048,7 +3112,7 @@
               <w:rPr>
                 <w:webHidden/>
               </w:rPr>
-              <w:instrText xml:space="preserve"> PAGEREF _Toc527669898 \h </w:instrText>
+              <w:instrText xml:space="preserve"> PAGEREF _Toc528012849 \h </w:instrText>
             </w:r>
             <w:r>
               <w:rPr>
@@ -3084,7 +3148,7 @@
               <w:lang w:eastAsia="cs-CZ"/>
             </w:rPr>
           </w:pPr>
-          <w:hyperlink w:anchor="_Toc527669899" w:history="1">
+          <w:hyperlink w:anchor="_Toc528012850" w:history="1">
             <w:r>
               <w:rPr>
                 <w:rStyle w:val="Hypertextovodkaz"/>
@@ -3103,7 +3167,7 @@
               <w:rPr>
                 <w:rStyle w:val="Hypertextovodkaz"/>
               </w:rPr>
-              <w:t>Harmonogram</w:t>
+              <w:t>Ganttův diagram</w:t>
             </w:r>
             <w:r>
               <w:rPr>
@@ -3121,7 +3185,7 @@
               <w:rPr>
                 <w:webHidden/>
               </w:rPr>
-              <w:instrText xml:space="preserve"> PAGEREF _Toc527669899 \h </w:instrText>
+              <w:instrText xml:space="preserve"> PAGEREF _Toc528012850 \h </w:instrText>
             </w:r>
             <w:r>
               <w:rPr>
@@ -3158,7 +3222,7 @@
               <w:lang w:eastAsia="cs-CZ"/>
             </w:rPr>
           </w:pPr>
-          <w:hyperlink w:anchor="_Toc527669900" w:history="1">
+          <w:hyperlink w:anchor="_Toc528012851" w:history="1">
             <w:r>
               <w:rPr>
                 <w:rStyle w:val="Hypertextovodkaz"/>
@@ -3196,7 +3260,7 @@
               <w:rPr>
                 <w:webHidden/>
               </w:rPr>
-              <w:instrText xml:space="preserve"> PAGEREF _Toc527669900 \h </w:instrText>
+              <w:instrText xml:space="preserve"> PAGEREF _Toc528012851 \h </w:instrText>
             </w:r>
             <w:r>
               <w:rPr>
@@ -3232,7 +3296,7 @@
               <w:lang w:eastAsia="cs-CZ"/>
             </w:rPr>
           </w:pPr>
-          <w:hyperlink w:anchor="_Toc527669901" w:history="1">
+          <w:hyperlink w:anchor="_Toc528012852" w:history="1">
             <w:r>
               <w:rPr>
                 <w:rStyle w:val="Hypertextovodkaz"/>
@@ -3269,7 +3333,7 @@
               <w:rPr>
                 <w:webHidden/>
               </w:rPr>
-              <w:instrText xml:space="preserve"> PAGEREF _Toc527669901 \h </w:instrText>
+              <w:instrText xml:space="preserve"> PAGEREF _Toc528012852 \h </w:instrText>
             </w:r>
             <w:r>
               <w:rPr>
@@ -3305,7 +3369,7 @@
               <w:lang w:eastAsia="cs-CZ"/>
             </w:rPr>
           </w:pPr>
-          <w:hyperlink w:anchor="_Toc527669902" w:history="1">
+          <w:hyperlink w:anchor="_Toc528012853" w:history="1">
             <w:r>
               <w:rPr>
                 <w:rStyle w:val="Hypertextovodkaz"/>
@@ -3342,7 +3406,7 @@
               <w:rPr>
                 <w:webHidden/>
               </w:rPr>
-              <w:instrText xml:space="preserve"> PAGEREF _Toc527669902 \h </w:instrText>
+              <w:instrText xml:space="preserve"> PAGEREF _Toc528012853 \h </w:instrText>
             </w:r>
             <w:r>
               <w:rPr>
@@ -3378,7 +3442,7 @@
               <w:lang w:eastAsia="cs-CZ"/>
             </w:rPr>
           </w:pPr>
-          <w:hyperlink w:anchor="_Toc527669903" w:history="1">
+          <w:hyperlink w:anchor="_Toc528012854" w:history="1">
             <w:r>
               <w:rPr>
                 <w:rStyle w:val="Hypertextovodkaz"/>
@@ -3415,7 +3479,7 @@
               <w:rPr>
                 <w:webHidden/>
               </w:rPr>
-              <w:instrText xml:space="preserve"> PAGEREF _Toc527669903 \h </w:instrText>
+              <w:instrText xml:space="preserve"> PAGEREF _Toc528012854 \h </w:instrText>
             </w:r>
             <w:r>
               <w:rPr>
@@ -3451,7 +3515,7 @@
               <w:lang w:eastAsia="cs-CZ"/>
             </w:rPr>
           </w:pPr>
-          <w:hyperlink w:anchor="_Toc527669904" w:history="1">
+          <w:hyperlink w:anchor="_Toc528012855" w:history="1">
             <w:r>
               <w:rPr>
                 <w:rStyle w:val="Hypertextovodkaz"/>
@@ -3488,7 +3552,7 @@
               <w:rPr>
                 <w:webHidden/>
               </w:rPr>
-              <w:instrText xml:space="preserve"> PAGEREF _Toc527669904 \h </w:instrText>
+              <w:instrText xml:space="preserve"> PAGEREF _Toc528012855 \h </w:instrText>
             </w:r>
             <w:r>
               <w:rPr>
@@ -3545,7 +3609,7 @@
         <w:pStyle w:val="Nadpis1"/>
         <w:spacing w:after="240"/>
       </w:pPr>
-      <w:bookmarkStart w:id="2" w:name="_Toc527669867"/>
+      <w:bookmarkStart w:id="1" w:name="_Toc528012818"/>
       <w:r>
         <w:lastRenderedPageBreak/>
         <w:t>Popis</w:t>
@@ -3559,15 +3623,39 @@
       <w:r>
         <w:t>u</w:t>
       </w:r>
+      <w:bookmarkEnd w:id="1"/>
+    </w:p>
+    <w:p>
+      <w:pPr>
+        <w:pStyle w:val="Nadpis2"/>
+      </w:pPr>
+      <w:bookmarkStart w:id="2" w:name="_Toc528012819"/>
+      <w:r>
+        <w:t>Anotace</w:t>
+      </w:r>
       <w:bookmarkEnd w:id="2"/>
     </w:p>
     <w:p>
       <w:pPr>
+        <w:spacing w:after="240"/>
+      </w:pPr>
+      <w:r>
+        <w:t>Tento pilotní p</w:t>
+      </w:r>
+      <w:r>
+        <w:t xml:space="preserve">rojekt řeší výstavbu nové </w:t>
+      </w:r>
+      <w:r>
+        <w:t>počítačové učebny na Škole.</w:t>
+      </w:r>
+    </w:p>
+    <w:p>
+      <w:pPr>
         <w:pStyle w:val="Nadpis2"/>
       </w:pPr>
-      <w:bookmarkStart w:id="3" w:name="_Toc527669868"/>
-      <w:r>
-        <w:t>Anotace</w:t>
+      <w:bookmarkStart w:id="3" w:name="_Toc528012820"/>
+      <w:r>
+        <w:t>Cíle projektu</w:t>
       </w:r>
       <w:bookmarkEnd w:id="3"/>
     </w:p>
@@ -3576,22 +3664,19 @@
         <w:spacing w:after="240"/>
       </w:pPr>
       <w:r>
-        <w:t>Tento pilotní p</w:t>
-      </w:r>
-      <w:r>
-        <w:t xml:space="preserve">rojekt řeší výstavbu nové </w:t>
-      </w:r>
-      <w:r>
-        <w:t>počítačové učebny na Škole.</w:t>
+        <w:t xml:space="preserve">Cílem projektu je vybudovat novou počítačovou učebnu ve Škole, která bude sloužit nejen studentům Školy, ale i občanům městské části. </w:t>
+      </w:r>
+      <w:r>
+        <w:t>Místnost bude sloužit k rozšiřování znalostí v oboru informačních technologií (např. programování, tvorba videí atd.). Projekt bude realizován jako pilotní projekt ve spolupráci s ČVUT.</w:t>
       </w:r>
     </w:p>
     <w:p>
       <w:pPr>
         <w:pStyle w:val="Nadpis2"/>
       </w:pPr>
-      <w:bookmarkStart w:id="4" w:name="_Toc527669869"/>
-      <w:r>
-        <w:t>Cíle projektu</w:t>
+      <w:bookmarkStart w:id="4" w:name="_Toc528012821"/>
+      <w:r>
+        <w:t>Současný stav</w:t>
       </w:r>
       <w:bookmarkEnd w:id="4"/>
     </w:p>
@@ -3600,41 +3685,20 @@
         <w:spacing w:after="240"/>
       </w:pPr>
       <w:r>
-        <w:t xml:space="preserve">Cílem projektu je vybudovat novou počítačovou učebnu ve Škole, která bude sloužit nejen studentům Školy, ale i občanům městské části. </w:t>
-      </w:r>
-      <w:r>
-        <w:t>Místnost bude sloužit k rozšiřování znalostí v oboru informačních technologií (např. programování, tvorba videí atd.). Projekt bude realizován jako pilotní projekt ve spolupráci s ČVUT.</w:t>
+        <w:t>V současné době se na škole nachází učebna, která slouží k výuce běžné středoškolské informatiky. Tato učebna se ovšem nedá využít ke komplikovanějším činnostem jako je například stříhání videa nebo tvorba komplexnějšího softwaru.</w:t>
       </w:r>
     </w:p>
     <w:p>
       <w:pPr>
         <w:pStyle w:val="Nadpis2"/>
       </w:pPr>
-      <w:bookmarkStart w:id="5" w:name="_Toc527669870"/>
-      <w:r>
-        <w:t>Současný stav</w:t>
-      </w:r>
+      <w:bookmarkStart w:id="5" w:name="_Budoucí_stav"/>
+      <w:bookmarkStart w:id="6" w:name="_Toc528012822"/>
       <w:bookmarkEnd w:id="5"/>
-    </w:p>
-    <w:p>
-      <w:pPr>
-        <w:spacing w:after="240"/>
-      </w:pPr>
-      <w:r>
-        <w:t>V současné době se na škole nachází učebna, která slouží k výuce běžné středoškolské informatiky. Tato učebna se ovšem nedá využít ke komplikovanějším činnostem jako je například stříhání videa nebo tvorba komplexnějšího softwaru.</w:t>
-      </w:r>
-    </w:p>
-    <w:p>
-      <w:pPr>
-        <w:pStyle w:val="Nadpis2"/>
-      </w:pPr>
-      <w:bookmarkStart w:id="6" w:name="_Budoucí_stav"/>
-      <w:bookmarkStart w:id="7" w:name="_Toc527669871"/>
+      <w:r>
+        <w:t>Budoucí stav</w:t>
+      </w:r>
       <w:bookmarkEnd w:id="6"/>
-      <w:r>
-        <w:t>Budoucí stav</w:t>
-      </w:r>
-      <w:bookmarkEnd w:id="7"/>
     </w:p>
     <w:p>
       <w:pPr>
@@ -3661,11 +3725,11 @@
       <w:pPr>
         <w:pStyle w:val="Nadpis2"/>
       </w:pPr>
-      <w:bookmarkStart w:id="8" w:name="_Toc527669872"/>
+      <w:bookmarkStart w:id="7" w:name="_Toc528012823"/>
       <w:r>
         <w:t>Kritéria úspěchu</w:t>
       </w:r>
-      <w:bookmarkEnd w:id="8"/>
+      <w:bookmarkEnd w:id="7"/>
     </w:p>
     <w:p>
       <w:r>
@@ -3757,33 +3821,33 @@
         <w:pStyle w:val="Nadpis1"/>
         <w:spacing w:after="240"/>
       </w:pPr>
-      <w:bookmarkStart w:id="9" w:name="_Toc527669873"/>
+      <w:bookmarkStart w:id="8" w:name="_Toc528012824"/>
       <w:r>
         <w:lastRenderedPageBreak/>
         <w:t>Zdůvodnění projektu</w:t>
       </w:r>
-      <w:bookmarkEnd w:id="9"/>
+      <w:bookmarkEnd w:id="8"/>
     </w:p>
     <w:p>
       <w:pPr>
         <w:pStyle w:val="Nadpis2"/>
         <w:spacing w:after="240"/>
       </w:pPr>
-      <w:bookmarkStart w:id="10" w:name="_Toc527669874"/>
+      <w:bookmarkStart w:id="9" w:name="_Toc528012825"/>
       <w:r>
         <w:t>SWOT analýza</w:t>
       </w:r>
+      <w:bookmarkEnd w:id="9"/>
+    </w:p>
+    <w:p>
+      <w:pPr>
+        <w:pStyle w:val="Nadpis3"/>
+      </w:pPr>
+      <w:bookmarkStart w:id="10" w:name="_Toc528012826"/>
+      <w:r>
+        <w:t>Silné stránky</w:t>
+      </w:r>
       <w:bookmarkEnd w:id="10"/>
-    </w:p>
-    <w:p>
-      <w:pPr>
-        <w:pStyle w:val="Nadpis3"/>
-      </w:pPr>
-      <w:bookmarkStart w:id="11" w:name="_Toc527669875"/>
-      <w:r>
-        <w:t>Silné stránky</w:t>
-      </w:r>
-      <w:bookmarkEnd w:id="11"/>
     </w:p>
     <w:p>
       <w:pPr>
@@ -3838,11 +3902,11 @@
       <w:pPr>
         <w:pStyle w:val="Nadpis3"/>
       </w:pPr>
-      <w:bookmarkStart w:id="12" w:name="_Toc527669876"/>
+      <w:bookmarkStart w:id="11" w:name="_Toc528012827"/>
       <w:r>
         <w:t>Slabé stránky</w:t>
       </w:r>
-      <w:bookmarkEnd w:id="12"/>
+      <w:bookmarkEnd w:id="11"/>
     </w:p>
     <w:p>
       <w:pPr>
@@ -3873,11 +3937,11 @@
       <w:pPr>
         <w:pStyle w:val="Nadpis3"/>
       </w:pPr>
-      <w:bookmarkStart w:id="13" w:name="_Toc527669877"/>
+      <w:bookmarkStart w:id="12" w:name="_Toc528012828"/>
       <w:r>
         <w:t>Příležitosti</w:t>
       </w:r>
-      <w:bookmarkEnd w:id="13"/>
+      <w:bookmarkEnd w:id="12"/>
     </w:p>
     <w:p>
       <w:pPr>
@@ -3920,11 +3984,11 @@
       <w:pPr>
         <w:pStyle w:val="Nadpis3"/>
       </w:pPr>
-      <w:bookmarkStart w:id="14" w:name="_Toc527669878"/>
+      <w:bookmarkStart w:id="13" w:name="_Toc528012829"/>
       <w:r>
         <w:t>Hrozby</w:t>
       </w:r>
-      <w:bookmarkEnd w:id="14"/>
+      <w:bookmarkEnd w:id="13"/>
     </w:p>
     <w:p>
       <w:pPr>
@@ -3967,25 +4031,31 @@
       <w:pPr>
         <w:pStyle w:val="Nadpis2"/>
         <w:rPr>
-          <w:del w:id="15" w:author="Matěj Bartoň" w:date="2018-10-18T14:59:00Z"/>
-        </w:rPr>
-      </w:pPr>
-      <w:bookmarkStart w:id="16" w:name="_Toc527669803"/>
-      <w:bookmarkStart w:id="17" w:name="_Toc527669841"/>
-      <w:bookmarkStart w:id="18" w:name="_Toc527669879"/>
+          <w:del w:id="14" w:author="Matěj Bartoň" w:date="2018-10-18T14:59:00Z"/>
+        </w:rPr>
+      </w:pPr>
+      <w:bookmarkStart w:id="15" w:name="_Toc527669803"/>
+      <w:bookmarkStart w:id="16" w:name="_Toc527669841"/>
+      <w:bookmarkStart w:id="17" w:name="_Toc527669879"/>
+      <w:bookmarkStart w:id="18" w:name="_Toc528012655"/>
+      <w:bookmarkStart w:id="19" w:name="_Toc528012792"/>
+      <w:bookmarkStart w:id="20" w:name="_Toc528012830"/>
+      <w:bookmarkEnd w:id="15"/>
       <w:bookmarkEnd w:id="16"/>
       <w:bookmarkEnd w:id="17"/>
       <w:bookmarkEnd w:id="18"/>
+      <w:bookmarkEnd w:id="19"/>
+      <w:bookmarkEnd w:id="20"/>
     </w:p>
     <w:p>
       <w:pPr>
         <w:pStyle w:val="Nadpis2"/>
       </w:pPr>
-      <w:bookmarkStart w:id="19" w:name="_Toc527669880"/>
+      <w:bookmarkStart w:id="21" w:name="_Toc528012831"/>
       <w:r>
         <w:t>Přínosy projektu</w:t>
       </w:r>
-      <w:bookmarkEnd w:id="19"/>
+      <w:bookmarkEnd w:id="21"/>
     </w:p>
     <w:p>
       <w:pPr>
@@ -4017,11 +4087,11 @@
       <w:pPr>
         <w:pStyle w:val="Nadpis2"/>
       </w:pPr>
-      <w:bookmarkStart w:id="20" w:name="_Toc527669881"/>
+      <w:bookmarkStart w:id="22" w:name="_Toc528012832"/>
       <w:r>
         <w:t>Konkrétní výstupy projektu</w:t>
       </w:r>
-      <w:bookmarkEnd w:id="20"/>
+      <w:bookmarkEnd w:id="22"/>
     </w:p>
     <w:p>
       <w:pPr>
@@ -4056,11 +4126,11 @@
       <w:pPr>
         <w:pStyle w:val="Nadpis2"/>
       </w:pPr>
-      <w:bookmarkStart w:id="21" w:name="_Toc527669882"/>
+      <w:bookmarkStart w:id="23" w:name="_Toc528012833"/>
       <w:r>
         <w:t>Proveditelnost projektu</w:t>
       </w:r>
-      <w:bookmarkEnd w:id="21"/>
+      <w:bookmarkEnd w:id="23"/>
     </w:p>
     <w:p>
       <w:r>
@@ -4075,20 +4145,20 @@
         <w:pStyle w:val="Nadpis1"/>
         <w:spacing w:after="240"/>
       </w:pPr>
-      <w:bookmarkStart w:id="22" w:name="_Toc527669883"/>
+      <w:bookmarkStart w:id="24" w:name="_Toc528012834"/>
       <w:r>
         <w:lastRenderedPageBreak/>
         <w:t>Zadání a rizika</w:t>
       </w:r>
-      <w:bookmarkEnd w:id="22"/>
+      <w:bookmarkEnd w:id="24"/>
     </w:p>
     <w:p>
       <w:pPr>
         <w:pStyle w:val="Nadpis2"/>
         <w:spacing w:after="240"/>
       </w:pPr>
-      <w:bookmarkStart w:id="23" w:name="_Toc527669884"/>
-      <w:ins w:id="24" w:author="Matěj Bartoň" w:date="2018-10-18T22:56:00Z">
+      <w:bookmarkStart w:id="25" w:name="_Toc528012835"/>
+      <w:ins w:id="26" w:author="Matěj Bartoň" w:date="2018-10-18T22:56:00Z">
         <w:r>
           <w:rPr>
             <w:noProof/>
@@ -4153,7 +4223,7 @@
       <w:r>
         <w:t>WBS</w:t>
       </w:r>
-      <w:bookmarkEnd w:id="23"/>
+      <w:bookmarkEnd w:id="25"/>
     </w:p>
     <w:p>
       <w:pPr>
@@ -4184,10 +4254,10 @@
     <w:p>
       <w:pPr>
         <w:rPr>
-          <w:del w:id="25" w:author="Matěj Bartoň" w:date="2018-10-18T22:53:00Z"/>
-        </w:rPr>
-      </w:pPr>
-      <w:del w:id="26" w:author="Matěj Bartoň" w:date="2018-10-18T22:53:00Z">
+          <w:del w:id="27" w:author="Matěj Bartoň" w:date="2018-10-18T22:53:00Z"/>
+        </w:rPr>
+      </w:pPr>
+      <w:del w:id="28" w:author="Matěj Bartoň" w:date="2018-10-18T22:53:00Z">
         <w:r>
           <w:delText xml:space="preserve">Mapa činností ve </w:delText>
         </w:r>
@@ -4197,23 +4267,29 @@
           </w:rPr>
           <w:delText>Freemindu</w:delText>
         </w:r>
-        <w:bookmarkStart w:id="27" w:name="_Toc527669809"/>
-        <w:bookmarkStart w:id="28" w:name="_Toc527669847"/>
-        <w:bookmarkStart w:id="29" w:name="_Toc527669885"/>
-        <w:bookmarkEnd w:id="27"/>
-        <w:bookmarkEnd w:id="28"/>
+        <w:bookmarkStart w:id="29" w:name="_Toc527669809"/>
+        <w:bookmarkStart w:id="30" w:name="_Toc527669847"/>
+        <w:bookmarkStart w:id="31" w:name="_Toc527669885"/>
+        <w:bookmarkStart w:id="32" w:name="_Toc528012661"/>
+        <w:bookmarkStart w:id="33" w:name="_Toc528012798"/>
+        <w:bookmarkStart w:id="34" w:name="_Toc528012836"/>
         <w:bookmarkEnd w:id="29"/>
+        <w:bookmarkEnd w:id="30"/>
+        <w:bookmarkEnd w:id="31"/>
+        <w:bookmarkEnd w:id="32"/>
+        <w:bookmarkEnd w:id="33"/>
+        <w:bookmarkEnd w:id="34"/>
       </w:del>
     </w:p>
     <w:p>
       <w:pPr>
         <w:pStyle w:val="Nadpis3"/>
       </w:pPr>
-      <w:bookmarkStart w:id="30" w:name="_Toc527669886"/>
+      <w:bookmarkStart w:id="35" w:name="_Toc528012837"/>
       <w:r>
         <w:t>Příprava místnosti</w:t>
       </w:r>
-      <w:bookmarkEnd w:id="30"/>
+      <w:bookmarkEnd w:id="35"/>
     </w:p>
     <w:p>
       <w:pPr>
@@ -4360,28 +4436,32 @@
       <w:r>
         <w:t xml:space="preserve">Do přední části místnosti bude umístěn stůl pro dozor/vyučujícího. Stůl i s židlí opět poskytne škola ze svých zásob. Vedle stolu pro dozor bude přišroubována bílá tabule, vedle tabule pak bude pověšeno plátno. Před plátno bude umístěn dataprojektor. V místnosti bude k dispozici i </w:t>
       </w:r>
+      <w:proofErr w:type="spellStart"/>
       <w:r>
         <w:t>f</w:t>
       </w:r>
       <w:r>
-        <w:t>lipchart.</w:t>
+        <w:t>lipchart</w:t>
+      </w:r>
+      <w:proofErr w:type="spellEnd"/>
+      <w:r>
+        <w:t>.</w:t>
       </w:r>
     </w:p>
     <w:p>
       <w:pPr>
         <w:pStyle w:val="Nadpis3"/>
       </w:pPr>
-      <w:bookmarkStart w:id="31" w:name="_Toc527669887"/>
+      <w:bookmarkStart w:id="36" w:name="_Toc528012838"/>
       <w:r>
         <w:t>Vybavení místnosti počítači</w:t>
       </w:r>
-      <w:bookmarkEnd w:id="31"/>
+      <w:bookmarkEnd w:id="36"/>
     </w:p>
     <w:p>
       <w:pPr>
         <w:spacing w:after="240"/>
       </w:pPr>
-      <w:bookmarkStart w:id="32" w:name="_Toc527669888"/>
       <w:r>
         <w:t>Do učebny budou nakoupeny nové počítače včetně příslušenství (monitor, klávesnice, myš). Počítače budou připojeny do elektrické sítě a k internetu. Na počítačích bude nainstalován operační systém Windows 10 Pro a kancelářský balík Mic</w:t>
       </w:r>
@@ -4389,17 +4469,42 @@
         <w:t>r</w:t>
       </w:r>
       <w:r>
-        <w:t>osoft Office. Další software si případně škola zakoupí sama podle potřeby. Počítače a monitory budou mít rozšířenou záruku Next-Business-Day od HP. Co se týče výkonu, kombinace Intel Core I5 současné generace a 8GB RAM zabezpečí plynulý provoz i náročnějších programů.</w:t>
+        <w:t xml:space="preserve">osoft Office. Další software si případně škola zakoupí sama podle potřeby. Počítače a monitory budou mít rozšířenou záruku </w:t>
+      </w:r>
+      <w:proofErr w:type="spellStart"/>
+      <w:r>
+        <w:t>Next</w:t>
+      </w:r>
+      <w:proofErr w:type="spellEnd"/>
+      <w:r>
+        <w:t>-Business-</w:t>
+      </w:r>
+      <w:proofErr w:type="spellStart"/>
+      <w:r>
+        <w:t>Day</w:t>
+      </w:r>
+      <w:proofErr w:type="spellEnd"/>
+      <w:r>
+        <w:t xml:space="preserve"> od HP. Co se týče výkonu, kombinace Intel </w:t>
+      </w:r>
+      <w:proofErr w:type="spellStart"/>
+      <w:r>
+        <w:t>Core</w:t>
+      </w:r>
+      <w:proofErr w:type="spellEnd"/>
+      <w:r>
+        <w:t xml:space="preserve"> I5 současné generace a 8GB RAM zabezpečí plynulý provoz i náročnějších programů.</w:t>
       </w:r>
     </w:p>
     <w:p>
       <w:pPr>
         <w:pStyle w:val="Nadpis3"/>
       </w:pPr>
+      <w:bookmarkStart w:id="37" w:name="_Toc528012839"/>
       <w:r>
         <w:t>Přístup do učebny</w:t>
       </w:r>
-      <w:bookmarkEnd w:id="32"/>
+      <w:bookmarkEnd w:id="37"/>
     </w:p>
     <w:p>
       <w:pPr>
@@ -4674,11 +4779,11 @@
       <w:pPr>
         <w:pStyle w:val="Nadpis2"/>
       </w:pPr>
-      <w:bookmarkStart w:id="33" w:name="_Toc527669889"/>
+      <w:bookmarkStart w:id="38" w:name="_Toc528012840"/>
       <w:r>
         <w:t>Předpoklady</w:t>
       </w:r>
-      <w:bookmarkEnd w:id="33"/>
+      <w:bookmarkEnd w:id="38"/>
     </w:p>
     <w:p>
       <w:r>
@@ -4738,11 +4843,11 @@
       <w:pPr>
         <w:pStyle w:val="Nadpis2"/>
       </w:pPr>
-      <w:bookmarkStart w:id="34" w:name="_Toc527669890"/>
+      <w:bookmarkStart w:id="39" w:name="_Toc528012841"/>
       <w:r>
         <w:t>Omezení</w:t>
       </w:r>
-      <w:bookmarkEnd w:id="34"/>
+      <w:bookmarkEnd w:id="39"/>
     </w:p>
     <w:p>
       <w:r>
@@ -4797,42 +4902,58 @@
         <w:pStyle w:val="Nadpis2"/>
         <w:spacing w:after="240"/>
       </w:pPr>
-      <w:bookmarkStart w:id="35" w:name="_Toc527669891"/>
+      <w:bookmarkStart w:id="40" w:name="_Toc528012842"/>
       <w:r>
         <w:t>Otevřené body</w:t>
       </w:r>
-      <w:bookmarkEnd w:id="35"/>
+      <w:bookmarkEnd w:id="40"/>
     </w:p>
     <w:p>
       <w:pPr>
         <w:pStyle w:val="Nadpis3"/>
       </w:pPr>
-      <w:bookmarkStart w:id="36" w:name="_Toc527669892"/>
+      <w:bookmarkStart w:id="41" w:name="_Toc528012843"/>
       <w:r>
         <w:t>Modernizace školní sítě</w:t>
       </w:r>
-      <w:bookmarkEnd w:id="36"/>
+      <w:bookmarkEnd w:id="41"/>
     </w:p>
     <w:p>
       <w:pPr>
         <w:spacing w:after="240"/>
       </w:pPr>
       <w:r>
-        <w:t>Výhledově se počítá s modernizací školní sítě. Jedná se o investici do infrastruktury, modernizaci serveru a wi-fi routerů ve školní budově. Toto jsou pouze možné podněty pro pozdější realizaci a tato modernizace nebude v rámci tohoto projektu realizována.</w:t>
+        <w:t xml:space="preserve">Výhledově se počítá s modernizací školní sítě. Jedná se o investici do infrastruktury, modernizaci serveru a </w:t>
+      </w:r>
+      <w:proofErr w:type="spellStart"/>
+      <w:r>
+        <w:t>wi-fi</w:t>
+      </w:r>
+      <w:proofErr w:type="spellEnd"/>
+      <w:r>
+        <w:t xml:space="preserve"> </w:t>
+      </w:r>
+      <w:proofErr w:type="spellStart"/>
+      <w:r>
+        <w:t>routerů</w:t>
+      </w:r>
+      <w:proofErr w:type="spellEnd"/>
+      <w:r>
+        <w:t xml:space="preserve"> ve školní budově. Toto jsou pouze možné podněty pro pozdější realizaci a tato modernizace nebude v rámci tohoto projektu realizována.</w:t>
       </w:r>
     </w:p>
     <w:p>
       <w:pPr>
         <w:pStyle w:val="Nadpis3"/>
       </w:pPr>
-      <w:bookmarkStart w:id="37" w:name="_Toc527669893"/>
+      <w:bookmarkStart w:id="42" w:name="_Toc528012844"/>
       <w:r>
         <w:t>Zabezpečení</w:t>
       </w:r>
       <w:r>
         <w:t xml:space="preserve"> sítě</w:t>
       </w:r>
-      <w:bookmarkEnd w:id="37"/>
+      <w:bookmarkEnd w:id="42"/>
     </w:p>
     <w:p>
       <w:pPr>
@@ -4846,15 +4967,44 @@
       <w:pPr>
         <w:pStyle w:val="Nadpis3"/>
       </w:pPr>
-      <w:bookmarkStart w:id="38" w:name="_Toc527669894"/>
-      <w:r>
-        <w:t>Adobe Creative Cloud</w:t>
-      </w:r>
-      <w:bookmarkEnd w:id="38"/>
-    </w:p>
-    <w:p>
-      <w:r>
-        <w:t>Vzhledem ke značné pořizovací ceně licence Adobe Creative Cloud, nebude tento software zahrnut do grantu. Škola se bude snažit sehnat výhodnou licenci a software bude pak nainstalován dodatečně.</w:t>
+      <w:bookmarkStart w:id="43" w:name="_Toc528012845"/>
+      <w:r>
+        <w:t xml:space="preserve">Adobe </w:t>
+      </w:r>
+      <w:proofErr w:type="spellStart"/>
+      <w:r>
+        <w:t>Creative</w:t>
+      </w:r>
+      <w:proofErr w:type="spellEnd"/>
+      <w:r>
+        <w:t xml:space="preserve"> </w:t>
+      </w:r>
+      <w:proofErr w:type="spellStart"/>
+      <w:r>
+        <w:t>Cloud</w:t>
+      </w:r>
+      <w:bookmarkEnd w:id="43"/>
+      <w:proofErr w:type="spellEnd"/>
+    </w:p>
+    <w:p>
+      <w:r>
+        <w:t xml:space="preserve">Vzhledem ke značné pořizovací ceně licence Adobe </w:t>
+      </w:r>
+      <w:proofErr w:type="spellStart"/>
+      <w:r>
+        <w:t>Creative</w:t>
+      </w:r>
+      <w:proofErr w:type="spellEnd"/>
+      <w:r>
+        <w:t xml:space="preserve"> </w:t>
+      </w:r>
+      <w:proofErr w:type="spellStart"/>
+      <w:r>
+        <w:t>Cloud</w:t>
+      </w:r>
+      <w:proofErr w:type="spellEnd"/>
+      <w:r>
+        <w:t>, nebude tento software zahrnut do grantu. Škola se bude snažit sehnat výhodnou licenci a software bude pak nainstalován dodatečně.</w:t>
       </w:r>
     </w:p>
     <w:p/>
@@ -4867,12 +5017,12 @@
       <w:pPr>
         <w:pStyle w:val="Nadpis2"/>
       </w:pPr>
-      <w:bookmarkStart w:id="39" w:name="_Toc527669895"/>
+      <w:bookmarkStart w:id="44" w:name="_Toc528012846"/>
       <w:r>
         <w:lastRenderedPageBreak/>
         <w:t>Rizika</w:t>
       </w:r>
-      <w:bookmarkEnd w:id="39"/>
+      <w:bookmarkEnd w:id="44"/>
     </w:p>
     <w:p>
       <w:pPr>
@@ -5509,7 +5659,7 @@
                 <w:sz w:val="20"/>
               </w:rPr>
             </w:pPr>
-            <w:ins w:id="40" w:author="Matěj Bartoň" w:date="2018-10-18T15:40:00Z">
+            <w:ins w:id="45" w:author="Matěj Bartoň" w:date="2018-10-18T15:40:00Z">
               <w:r>
                 <w:rPr>
                   <w:i/>
@@ -5550,7 +5700,7 @@
                 <w:sz w:val="20"/>
               </w:rPr>
             </w:pPr>
-            <w:ins w:id="41" w:author="Matěj Bartoň" w:date="2018-10-18T15:38:00Z">
+            <w:ins w:id="46" w:author="Matěj Bartoň" w:date="2018-10-18T15:38:00Z">
               <w:r>
                 <w:rPr>
                   <w:i/>
@@ -5559,7 +5709,7 @@
                 <w:t>Začneme soutěžit před zahájením re</w:t>
               </w:r>
             </w:ins>
-            <w:ins w:id="42" w:author="Matěj Bartoň" w:date="2018-10-18T15:39:00Z">
+            <w:ins w:id="47" w:author="Matěj Bartoň" w:date="2018-10-18T15:39:00Z">
               <w:r>
                 <w:rPr>
                   <w:i/>
@@ -5584,7 +5734,7 @@
                 <w:sz w:val="20"/>
               </w:rPr>
             </w:pPr>
-            <w:ins w:id="43" w:author="Matěj Bartoň" w:date="2018-10-18T15:39:00Z">
+            <w:ins w:id="48" w:author="Matěj Bartoň" w:date="2018-10-18T15:39:00Z">
               <w:r>
                 <w:rPr>
                   <w:i/>
@@ -5609,7 +5759,7 @@
                 <w:sz w:val="20"/>
               </w:rPr>
             </w:pPr>
-            <w:ins w:id="44" w:author="Matěj Bartoň" w:date="2018-10-18T15:39:00Z">
+            <w:ins w:id="49" w:author="Matěj Bartoň" w:date="2018-10-18T15:39:00Z">
               <w:r>
                 <w:rPr>
                   <w:i/>
@@ -5663,7 +5813,7 @@
                 <w:sz w:val="20"/>
               </w:rPr>
             </w:pPr>
-            <w:ins w:id="45" w:author="Matěj Bartoň" w:date="2018-10-18T15:40:00Z">
+            <w:ins w:id="50" w:author="Matěj Bartoň" w:date="2018-10-18T15:40:00Z">
               <w:r>
                 <w:rPr>
                   <w:i/>
@@ -5688,7 +5838,7 @@
                 <w:sz w:val="20"/>
               </w:rPr>
             </w:pPr>
-            <w:ins w:id="46" w:author="Matěj Bartoň" w:date="2018-10-18T15:40:00Z">
+            <w:ins w:id="51" w:author="Matěj Bartoň" w:date="2018-10-18T15:40:00Z">
               <w:r>
                 <w:rPr>
                   <w:i/>
@@ -5713,7 +5863,7 @@
                 <w:sz w:val="20"/>
               </w:rPr>
             </w:pPr>
-            <w:ins w:id="47" w:author="Matěj Bartoň" w:date="2018-10-18T15:40:00Z">
+            <w:ins w:id="52" w:author="Matěj Bartoň" w:date="2018-10-18T15:40:00Z">
               <w:r>
                 <w:rPr>
                   <w:i/>
@@ -5738,7 +5888,7 @@
                 <w:sz w:val="20"/>
               </w:rPr>
             </w:pPr>
-            <w:ins w:id="48" w:author="Matěj Bartoň" w:date="2018-10-18T15:41:00Z">
+            <w:ins w:id="53" w:author="Matěj Bartoň" w:date="2018-10-18T15:41:00Z">
               <w:r>
                 <w:rPr>
                   <w:i/>
@@ -5763,7 +5913,7 @@
                 <w:sz w:val="20"/>
               </w:rPr>
             </w:pPr>
-            <w:ins w:id="49" w:author="Matěj Bartoň" w:date="2018-10-18T15:46:00Z">
+            <w:ins w:id="54" w:author="Matěj Bartoň" w:date="2018-10-18T15:46:00Z">
               <w:r>
                 <w:rPr>
                   <w:i/>
@@ -5812,7 +5962,7 @@
                 <w:sz w:val="20"/>
               </w:rPr>
             </w:pPr>
-            <w:ins w:id="50" w:author="Matěj Bartoň" w:date="2018-10-18T15:43:00Z">
+            <w:ins w:id="55" w:author="Matěj Bartoň" w:date="2018-10-18T15:43:00Z">
               <w:r>
                 <w:rPr>
                   <w:i/>
@@ -5837,7 +5987,7 @@
                 <w:sz w:val="20"/>
               </w:rPr>
             </w:pPr>
-            <w:ins w:id="51" w:author="Matěj Bartoň" w:date="2018-10-18T15:42:00Z">
+            <w:ins w:id="56" w:author="Matěj Bartoň" w:date="2018-10-18T15:42:00Z">
               <w:r>
                 <w:rPr>
                   <w:i/>
@@ -5862,7 +6012,7 @@
                 <w:sz w:val="20"/>
               </w:rPr>
             </w:pPr>
-            <w:ins w:id="52" w:author="Matěj Bartoň" w:date="2018-10-18T15:43:00Z">
+            <w:ins w:id="57" w:author="Matěj Bartoň" w:date="2018-10-18T15:43:00Z">
               <w:r>
                 <w:rPr>
                   <w:i/>
@@ -5887,7 +6037,7 @@
                 <w:sz w:val="20"/>
               </w:rPr>
             </w:pPr>
-            <w:ins w:id="53" w:author="Matěj Bartoň" w:date="2018-10-18T15:43:00Z">
+            <w:ins w:id="58" w:author="Matěj Bartoň" w:date="2018-10-18T15:43:00Z">
               <w:r>
                 <w:rPr>
                   <w:i/>
@@ -5912,7 +6062,7 @@
                 <w:sz w:val="20"/>
               </w:rPr>
             </w:pPr>
-            <w:ins w:id="54" w:author="Matěj Bartoň" w:date="2018-10-18T15:46:00Z">
+            <w:ins w:id="59" w:author="Matěj Bartoň" w:date="2018-10-18T15:46:00Z">
               <w:r>
                 <w:rPr>
                   <w:i/>
@@ -5927,7 +6077,7 @@
       <w:tr>
         <w:trPr>
           <w:cnfStyle w:val="000000100000" w:firstRow="0" w:lastRow="0" w:firstColumn="0" w:lastColumn="0" w:oddVBand="0" w:evenVBand="0" w:oddHBand="1" w:evenHBand="0" w:firstRowFirstColumn="0" w:firstRowLastColumn="0" w:lastRowFirstColumn="0" w:lastRowLastColumn="0"/>
-          <w:ins w:id="55" w:author="Matěj Bartoň" w:date="2018-10-18T14:57:00Z"/>
+          <w:ins w:id="60" w:author="Matěj Bartoň" w:date="2018-10-18T14:57:00Z"/>
         </w:trPr>
         <w:tc>
           <w:tcPr>
@@ -5938,12 +6088,12 @@
           <w:p>
             <w:pPr>
               <w:rPr>
-                <w:ins w:id="56" w:author="Matěj Bartoň" w:date="2018-10-18T14:57:00Z"/>
+                <w:ins w:id="61" w:author="Matěj Bartoň" w:date="2018-10-18T14:57:00Z"/>
                 <w:i/>
                 <w:sz w:val="20"/>
               </w:rPr>
             </w:pPr>
-            <w:ins w:id="57" w:author="Matěj Bartoň" w:date="2018-10-18T14:57:00Z">
+            <w:ins w:id="62" w:author="Matěj Bartoň" w:date="2018-10-18T14:57:00Z">
               <w:r>
                 <w:rPr>
                   <w:i/>
@@ -5952,7 +6102,7 @@
                 <w:t>Nebude fungovat součinnost Škola-Pr</w:t>
               </w:r>
             </w:ins>
-            <w:ins w:id="58" w:author="Matěj Bartoň" w:date="2018-10-18T14:58:00Z">
+            <w:ins w:id="63" w:author="Matěj Bartoň" w:date="2018-10-18T14:58:00Z">
               <w:r>
                 <w:rPr>
                   <w:i/>
@@ -5973,12 +6123,12 @@
               <w:jc w:val="center"/>
               <w:cnfStyle w:val="000000100000" w:firstRow="0" w:lastRow="0" w:firstColumn="0" w:lastColumn="0" w:oddVBand="0" w:evenVBand="0" w:oddHBand="1" w:evenHBand="0" w:firstRowFirstColumn="0" w:firstRowLastColumn="0" w:lastRowFirstColumn="0" w:lastRowLastColumn="0"/>
               <w:rPr>
-                <w:ins w:id="59" w:author="Matěj Bartoň" w:date="2018-10-18T14:57:00Z"/>
+                <w:ins w:id="64" w:author="Matěj Bartoň" w:date="2018-10-18T14:57:00Z"/>
                 <w:i/>
                 <w:sz w:val="20"/>
               </w:rPr>
             </w:pPr>
-            <w:ins w:id="60" w:author="Matěj Bartoň" w:date="2018-10-18T15:44:00Z">
+            <w:ins w:id="65" w:author="Matěj Bartoň" w:date="2018-10-18T15:44:00Z">
               <w:r>
                 <w:rPr>
                   <w:i/>
@@ -5999,12 +6149,12 @@
               <w:jc w:val="center"/>
               <w:cnfStyle w:val="000000100000" w:firstRow="0" w:lastRow="0" w:firstColumn="0" w:lastColumn="0" w:oddVBand="0" w:evenVBand="0" w:oddHBand="1" w:evenHBand="0" w:firstRowFirstColumn="0" w:firstRowLastColumn="0" w:lastRowFirstColumn="0" w:lastRowLastColumn="0"/>
               <w:rPr>
-                <w:ins w:id="61" w:author="Matěj Bartoň" w:date="2018-10-18T14:57:00Z"/>
+                <w:ins w:id="66" w:author="Matěj Bartoň" w:date="2018-10-18T14:57:00Z"/>
                 <w:i/>
                 <w:sz w:val="20"/>
               </w:rPr>
             </w:pPr>
-            <w:ins w:id="62" w:author="Matěj Bartoň" w:date="2018-10-18T15:44:00Z">
+            <w:ins w:id="67" w:author="Matěj Bartoň" w:date="2018-10-18T15:44:00Z">
               <w:r>
                 <w:rPr>
                   <w:i/>
@@ -6025,12 +6175,12 @@
               <w:jc w:val="center"/>
               <w:cnfStyle w:val="000000100000" w:firstRow="0" w:lastRow="0" w:firstColumn="0" w:lastColumn="0" w:oddVBand="0" w:evenVBand="0" w:oddHBand="1" w:evenHBand="0" w:firstRowFirstColumn="0" w:firstRowLastColumn="0" w:lastRowFirstColumn="0" w:lastRowLastColumn="0"/>
               <w:rPr>
-                <w:ins w:id="63" w:author="Matěj Bartoň" w:date="2018-10-18T14:57:00Z"/>
+                <w:ins w:id="68" w:author="Matěj Bartoň" w:date="2018-10-18T14:57:00Z"/>
                 <w:i/>
                 <w:sz w:val="20"/>
               </w:rPr>
             </w:pPr>
-            <w:ins w:id="64" w:author="Matěj Bartoň" w:date="2018-10-18T15:44:00Z">
+            <w:ins w:id="69" w:author="Matěj Bartoň" w:date="2018-10-18T15:44:00Z">
               <w:r>
                 <w:rPr>
                   <w:i/>
@@ -6039,7 +6189,7 @@
                 <w:t>Snaha o aktivní komunikace a hledání kompromi</w:t>
               </w:r>
             </w:ins>
-            <w:ins w:id="65" w:author="Matěj Bartoň" w:date="2018-10-18T15:45:00Z">
+            <w:ins w:id="70" w:author="Matěj Bartoň" w:date="2018-10-18T15:45:00Z">
               <w:r>
                 <w:rPr>
                   <w:i/>
@@ -6060,12 +6210,12 @@
               <w:jc w:val="center"/>
               <w:cnfStyle w:val="000000100000" w:firstRow="0" w:lastRow="0" w:firstColumn="0" w:lastColumn="0" w:oddVBand="0" w:evenVBand="0" w:oddHBand="1" w:evenHBand="0" w:firstRowFirstColumn="0" w:firstRowLastColumn="0" w:lastRowFirstColumn="0" w:lastRowLastColumn="0"/>
               <w:rPr>
-                <w:ins w:id="66" w:author="Matěj Bartoň" w:date="2018-10-18T14:57:00Z"/>
+                <w:ins w:id="71" w:author="Matěj Bartoň" w:date="2018-10-18T14:57:00Z"/>
                 <w:i/>
                 <w:sz w:val="20"/>
               </w:rPr>
             </w:pPr>
-            <w:ins w:id="67" w:author="Matěj Bartoň" w:date="2018-10-18T15:45:00Z">
+            <w:ins w:id="72" w:author="Matěj Bartoň" w:date="2018-10-18T15:45:00Z">
               <w:r>
                 <w:rPr>
                   <w:i/>
@@ -6081,7 +6231,7 @@
               </w:rPr>
               <w:t>školy a</w:t>
             </w:r>
-            <w:ins w:id="68" w:author="Matěj Bartoň" w:date="2018-10-18T15:45:00Z">
+            <w:ins w:id="73" w:author="Matěj Bartoň" w:date="2018-10-18T15:45:00Z">
               <w:r>
                 <w:rPr>
                   <w:i/>
@@ -6102,12 +6252,12 @@
               <w:jc w:val="center"/>
               <w:cnfStyle w:val="000000100000" w:firstRow="0" w:lastRow="0" w:firstColumn="0" w:lastColumn="0" w:oddVBand="0" w:evenVBand="0" w:oddHBand="1" w:evenHBand="0" w:firstRowFirstColumn="0" w:firstRowLastColumn="0" w:lastRowFirstColumn="0" w:lastRowLastColumn="0"/>
               <w:rPr>
-                <w:ins w:id="69" w:author="Matěj Bartoň" w:date="2018-10-18T14:57:00Z"/>
+                <w:ins w:id="74" w:author="Matěj Bartoň" w:date="2018-10-18T14:57:00Z"/>
                 <w:i/>
                 <w:sz w:val="20"/>
               </w:rPr>
             </w:pPr>
-            <w:ins w:id="70" w:author="Matěj Bartoň" w:date="2018-10-18T15:45:00Z">
+            <w:ins w:id="75" w:author="Matěj Bartoň" w:date="2018-10-18T15:45:00Z">
               <w:r>
                 <w:rPr>
                   <w:i/>
@@ -6128,44 +6278,34 @@
     <w:p>
       <w:pPr>
         <w:pStyle w:val="Nadpis1"/>
-      </w:pPr>
-      <w:bookmarkStart w:id="71" w:name="_Toc527669896"/>
-      <w:commentRangeStart w:id="72"/>
+        <w:spacing w:after="240"/>
+      </w:pPr>
+      <w:bookmarkStart w:id="76" w:name="_Toc528012847"/>
+      <w:commentRangeStart w:id="77"/>
       <w:r>
         <w:lastRenderedPageBreak/>
         <w:t>Harmonogram</w:t>
       </w:r>
-      <w:commentRangeEnd w:id="72"/>
+      <w:commentRangeEnd w:id="77"/>
       <w:r>
         <w:rPr>
           <w:rStyle w:val="Odkaznakoment"/>
           <w:rFonts w:eastAsiaTheme="minorEastAsia" w:cstheme="minorBidi"/>
           <w:b w:val="0"/>
         </w:rPr>
-        <w:commentReference w:id="72"/>
-      </w:r>
-      <w:r>
-        <w:t xml:space="preserve"> (bude doplněno později)</w:t>
-      </w:r>
-      <w:bookmarkEnd w:id="71"/>
-    </w:p>
-    <w:p>
-      <w:pPr>
-        <w:rPr>
-          <w:i/>
-          <w:color w:val="0070C0"/>
-        </w:rPr>
-      </w:pPr>
+        <w:commentReference w:id="77"/>
+      </w:r>
+      <w:bookmarkEnd w:id="76"/>
     </w:p>
     <w:p>
       <w:pPr>
         <w:pStyle w:val="Nadpis2"/>
       </w:pPr>
-      <w:bookmarkStart w:id="73" w:name="_Toc527669897"/>
+      <w:bookmarkStart w:id="78" w:name="_Toc528012848"/>
       <w:r>
         <w:t>Předpokládané zahájení a konec</w:t>
       </w:r>
-      <w:bookmarkEnd w:id="73"/>
+      <w:bookmarkEnd w:id="78"/>
     </w:p>
     <w:p>
       <w:pPr>
@@ -6200,12 +6340,24 @@
         <w:rPr>
           <w:color w:val="000000" w:themeColor="text1"/>
         </w:rPr>
-        <w:t xml:space="preserve">Nejvýznamnější rekonstrukce proběhnou v květnu, kdy ještě není období letních dovolených a jak externí firmy tak vyčlenění zaměstnanci školy nebudou zaneprázdněni. </w:t>
+        <w:t xml:space="preserve">Nejvýznamnější rekonstrukce proběhnou v květnu, kdy ještě není období letních dovolených a jak externí </w:t>
       </w:r>
       <w:r>
         <w:rPr>
           <w:color w:val="000000" w:themeColor="text1"/>
         </w:rPr>
+        <w:t>firmy,</w:t>
+      </w:r>
+      <w:r>
+        <w:rPr>
+          <w:color w:val="000000" w:themeColor="text1"/>
+        </w:rPr>
+        <w:t xml:space="preserve"> tak vyčlenění zaměstnanci školy nebudou zaneprázdněni. </w:t>
+      </w:r>
+      <w:r>
+        <w:rPr>
+          <w:color w:val="000000" w:themeColor="text1"/>
+        </w:rPr>
         <w:t>Zaměstnanci školy si pak na období letních prázdnin často plánují dovolené, tudíž bychom chtěli mít všechny práce hotové ještě před ukončením školního roku a letní prázdniny nechat jen jako rezervu v případě závažnějších problémů</w:t>
       </w:r>
     </w:p>
@@ -6219,20 +6371,13 @@
     <w:p>
       <w:pPr>
         <w:pStyle w:val="Nadpis2"/>
-      </w:pPr>
-      <w:bookmarkStart w:id="74" w:name="_Toc527669898"/>
+        <w:spacing w:after="240"/>
+      </w:pPr>
+      <w:bookmarkStart w:id="79" w:name="_Toc528012849"/>
       <w:r>
         <w:t>Milníky / odhady trvání</w:t>
       </w:r>
-      <w:bookmarkEnd w:id="74"/>
-    </w:p>
-    <w:p>
-      <w:pPr>
-        <w:rPr>
-          <w:i/>
-          <w:color w:val="C00000"/>
-        </w:rPr>
-      </w:pPr>
+      <w:bookmarkEnd w:id="79"/>
     </w:p>
     <w:p>
       <w:pPr>
@@ -6329,13 +6474,19 @@
         <w:rPr>
           <w:color w:val="000000" w:themeColor="text1"/>
         </w:rPr>
-        <w:t>, nastěhování nábytku</w:t>
+        <w:t xml:space="preserve">, nastěhování </w:t>
       </w:r>
       <w:r>
         <w:rPr>
           <w:color w:val="000000" w:themeColor="text1"/>
         </w:rPr>
-        <w:t>(1 pracovní den)</w:t>
+        <w:t>nábytku (</w:t>
+      </w:r>
+      <w:r>
+        <w:rPr>
+          <w:color w:val="000000" w:themeColor="text1"/>
+        </w:rPr>
+        <w:t>1 pracovní den)</w:t>
       </w:r>
       <w:r>
         <w:rPr>
@@ -6466,12 +6617,13 @@
     <w:p>
       <w:pPr>
         <w:pStyle w:val="Nadpis2"/>
-      </w:pPr>
-      <w:bookmarkStart w:id="75" w:name="_Toc527669899"/>
-      <w:r>
-        <w:t>Harmonogram</w:t>
-      </w:r>
-      <w:bookmarkEnd w:id="75"/>
+        <w:spacing w:after="240"/>
+      </w:pPr>
+      <w:bookmarkStart w:id="80" w:name="_Toc528012850"/>
+      <w:r>
+        <w:t>Ganttův diagram</w:t>
+      </w:r>
+      <w:bookmarkEnd w:id="80"/>
     </w:p>
     <w:p>
       <w:r>
@@ -6537,16 +6689,37 @@
     </w:p>
     <w:p>
       <w:pPr>
+        <w:rPr>
+          <w:vertAlign w:val="subscript"/>
+        </w:rPr>
+      </w:pPr>
+      <w:r>
+        <w:rPr>
+          <w:vertAlign w:val="subscript"/>
+        </w:rPr>
+        <w:br w:type="page"/>
+      </w:r>
+    </w:p>
+    <w:p>
+      <w:pPr>
+        <w:jc w:val="right"/>
+        <w:rPr>
+          <w:vertAlign w:val="subscript"/>
+        </w:rPr>
+      </w:pPr>
+    </w:p>
+    <w:p>
+      <w:pPr>
         <w:pStyle w:val="Nadpis1"/>
       </w:pPr>
-      <w:bookmarkStart w:id="76" w:name="_Toc527669900"/>
+      <w:bookmarkStart w:id="81" w:name="_Toc528012851"/>
       <w:r>
         <w:t>Finance</w:t>
       </w:r>
       <w:r>
         <w:t xml:space="preserve"> (bude doplněno později)</w:t>
       </w:r>
-      <w:bookmarkEnd w:id="76"/>
+      <w:bookmarkEnd w:id="81"/>
     </w:p>
     <w:p>
       <w:pPr>
@@ -6567,16 +6740,26 @@
           <w:i/>
           <w:color w:val="0070C0"/>
         </w:rPr>
-        <w:t xml:space="preserve"> Ne u všech projektů je ale nutné / možné finanční vyčíslení provádět. I když se například u neziskových projektů počítá s tím, že jednotliví účastníci projektu budou pracovat zdarma, je vhodné finanční pohled alespoň zkráceně </w:t>
-      </w:r>
-      <w:r>
+        <w:t xml:space="preserve"> Ne u všech projektů je ale nutné / možné finanční vyčíslení provádět. I když se například u neziskových projektů počítá s tím, že jednotliví účastníci projektu budou pracovat zdarma, je vhodné finanční pohled alespoň zkráceně provést a uvědomit si, že nic není zadarmo a projektu je nutné věnovat dostatečnou pozornost.</w:t>
+      </w:r>
+    </w:p>
+    <w:p>
+      <w:pPr>
         <w:rPr>
           <w:i/>
           <w:color w:val="0070C0"/>
         </w:rPr>
-        <w:lastRenderedPageBreak/>
-        <w:t>provést a uvědomit si, že nic není zadarmo a projektu je nutné věnovat dostatečnou pozornost.</w:t>
-      </w:r>
+      </w:pPr>
+    </w:p>
+    <w:p>
+      <w:pPr>
+        <w:pStyle w:val="Nadpis2"/>
+      </w:pPr>
+      <w:bookmarkStart w:id="82" w:name="_Toc528012852"/>
+      <w:r>
+        <w:t>Mzdové náklady</w:t>
+      </w:r>
+      <w:bookmarkEnd w:id="82"/>
     </w:p>
     <w:p>
       <w:pPr>
@@ -6585,44 +6768,101 @@
           <w:color w:val="0070C0"/>
         </w:rPr>
       </w:pPr>
-    </w:p>
-    <w:p>
-      <w:pPr>
-        <w:pStyle w:val="Nadpis2"/>
-      </w:pPr>
-      <w:bookmarkStart w:id="77" w:name="_Toc527669901"/>
-      <w:r>
-        <w:t>Mzdové náklady</w:t>
-      </w:r>
-      <w:bookmarkEnd w:id="77"/>
-    </w:p>
-    <w:p>
-      <w:pPr>
+      <w:r>
         <w:rPr>
           <w:i/>
           <w:color w:val="0070C0"/>
         </w:rPr>
-      </w:pPr>
+        <w:t>Vyčíslení nákladů, spojených s lidskými zdroji, pracujícími na projektu. Typicky se jedná o mzdy nebo platby za subdodávku externích zdrojů. Nejjednodušší je vyčíslení, založené na odhadu hodin</w:t>
+      </w:r>
       <w:r>
         <w:rPr>
           <w:i/>
           <w:color w:val="0070C0"/>
         </w:rPr>
-        <w:t>Vyčíslení nákladů, spojených s lidskými zdroji, pracujícími na projektu. Typicky se jedná o mzdy nebo platby za subdodávku externích zdrojů. Nejjednodušší je vyčíslení, založené na odhadu hodin</w:t>
+        <w:t>, nutných pro realizaci projektu</w:t>
       </w:r>
       <w:r>
         <w:rPr>
           <w:i/>
           <w:color w:val="0070C0"/>
         </w:rPr>
-        <w:t>, nutných pro realizaci projektu</w:t>
-      </w:r>
-      <w:r>
+        <w:t xml:space="preserve"> a vynásobení hodinovou sazbou. </w:t>
+      </w:r>
+    </w:p>
+    <w:p>
+      <w:pPr>
+        <w:rPr>
+          <w:color w:val="0070C0"/>
+        </w:rPr>
+      </w:pPr>
+    </w:p>
+    <w:p>
+      <w:pPr>
+        <w:rPr>
+          <w:i/>
+          <w:color w:val="C00000"/>
+        </w:rPr>
+      </w:pPr>
+      <w:r>
+        <w:rPr>
+          <w:i/>
+          <w:color w:val="C00000"/>
+        </w:rPr>
+        <w:t>(</w:t>
+      </w:r>
+      <w:r>
+        <w:rPr>
+          <w:i/>
+          <w:color w:val="C00000"/>
+        </w:rPr>
+        <w:t>přednáška č. 3</w:t>
+      </w:r>
+      <w:r>
+        <w:rPr>
+          <w:i/>
+          <w:color w:val="C00000"/>
+        </w:rPr>
+        <w:t>)</w:t>
+      </w:r>
+    </w:p>
+    <w:p>
+      <w:pPr>
+        <w:rPr>
+          <w:color w:val="0070C0"/>
+        </w:rPr>
+      </w:pPr>
+    </w:p>
+    <w:p>
+      <w:pPr>
+        <w:pStyle w:val="Nadpis2"/>
+      </w:pPr>
+      <w:bookmarkStart w:id="83" w:name="_Toc528012853"/>
+      <w:r>
+        <w:t>Vybavení</w:t>
+      </w:r>
+      <w:bookmarkEnd w:id="83"/>
+    </w:p>
+    <w:p>
+      <w:pPr>
         <w:rPr>
           <w:i/>
           <w:color w:val="0070C0"/>
         </w:rPr>
-        <w:t xml:space="preserve"> a vynásobení hodinovou sazbou. </w:t>
+      </w:pPr>
+      <w:r>
+        <w:rPr>
+          <w:i/>
+          <w:color w:val="0070C0"/>
+        </w:rPr>
+        <w:t xml:space="preserve">Ostatní náklady na realizaci projektu. Vybavení, software, licence, pronájem, materiál atd. </w:t>
+      </w:r>
+      <w:r>
+        <w:rPr>
+          <w:i/>
+          <w:color w:val="0070C0"/>
+        </w:rPr>
+        <w:t>Pokud se nic nepořizuje, je doporučené uvést, že „realizace projektu nevyžaduje další náklady na realizaci.“</w:t>
       </w:r>
     </w:p>
     <w:p>
@@ -6672,11 +6912,11 @@
       <w:pPr>
         <w:pStyle w:val="Nadpis2"/>
       </w:pPr>
-      <w:bookmarkStart w:id="78" w:name="_Toc527669902"/>
-      <w:r>
-        <w:t>Vybavení</w:t>
-      </w:r>
-      <w:bookmarkEnd w:id="78"/>
+      <w:bookmarkStart w:id="84" w:name="_Toc528012854"/>
+      <w:r>
+        <w:t>Zisk</w:t>
+      </w:r>
+      <w:bookmarkEnd w:id="84"/>
     </w:p>
     <w:p>
       <w:pPr>
@@ -6690,14 +6930,35 @@
           <w:i/>
           <w:color w:val="0070C0"/>
         </w:rPr>
-        <w:t xml:space="preserve">Ostatní náklady na realizaci projektu. Vybavení, software, licence, pronájem, materiál atd. </w:t>
+        <w:t>Co organizace realizací projektu získá. Obvykle se zisk uvádí v penězích, které díky výstupům projektu organizace nově vydělá. Zvláště u nekomerčních projektů může být ale zisk i nefinanční. V tomto případě je vhodné uvést, že realizací projektu nejde o finanční zisk, ale například získání reference, zkušeností, ověření nové technologie, zlepšení vztahů na pracovišti a se zákazníky, zkvalitnění plánování, které se může projevit nižšími ztrátami atd. Kapitolu je možné provázat s kapitolou „2.2 Přínosy projektu.“</w:t>
       </w:r>
       <w:r>
         <w:rPr>
           <w:i/>
           <w:color w:val="0070C0"/>
         </w:rPr>
-        <w:t>Pokud se nic nepořizuje, je doporučené uvést, že „realizace projektu nevyžaduje další náklady na realizaci.“</w:t>
+        <w:t xml:space="preserve"> U komerčních projektů může být uvedeno například zvýšení tržeb o </w:t>
+      </w:r>
+      <w:r>
+        <w:rPr>
+          <w:i/>
+          <w:color w:val="0070C0"/>
+        </w:rPr>
+        <w:t xml:space="preserve">30% </w:t>
+      </w:r>
+      <w:r>
+        <w:rPr>
+          <w:i/>
+          <w:color w:val="0070C0"/>
+        </w:rPr>
+        <w:t xml:space="preserve">nebo </w:t>
+      </w:r>
+      <w:r>
+        <w:rPr>
+          <w:i/>
+          <w:color w:val="0070C0"/>
+        </w:rPr>
+        <w:t xml:space="preserve">výdělek 100.000,- Kč atd. </w:t>
       </w:r>
     </w:p>
     <w:p>
@@ -6726,7 +6987,7 @@
           <w:i/>
           <w:color w:val="C00000"/>
         </w:rPr>
-        <w:t>přednáška č. 3</w:t>
+        <w:t>přednáška č. 3 a diskuse s vyučujícím</w:t>
       </w:r>
       <w:r>
         <w:rPr>
@@ -6747,107 +7008,11 @@
       <w:pPr>
         <w:pStyle w:val="Nadpis2"/>
       </w:pPr>
-      <w:bookmarkStart w:id="79" w:name="_Toc527669903"/>
-      <w:r>
-        <w:t>Zisk</w:t>
-      </w:r>
-      <w:bookmarkEnd w:id="79"/>
-    </w:p>
-    <w:p>
-      <w:pPr>
-        <w:rPr>
-          <w:i/>
-          <w:color w:val="0070C0"/>
-        </w:rPr>
-      </w:pPr>
-      <w:r>
-        <w:rPr>
-          <w:i/>
-          <w:color w:val="0070C0"/>
-        </w:rPr>
-        <w:t>Co organizace realizací projektu získá. Obvykle se zisk uvádí v penězích, které díky výstupům projektu organizace nově vydělá. Zvláště u nekomerčních projektů může být ale zisk i nefinanční. V tomto případě je vhodné uvést, že realizací projektu nejde o finanční zisk, ale například získání reference, zkušeností, ověření nové technologie, zlepšení vztahů na pracovišti a se zákazníky, zkvalitnění plánování, které se může projevit nižšími ztrátami atd. Kapitolu je možné provázat s kapitolou „2.2 Přínosy projektu.“</w:t>
-      </w:r>
-      <w:r>
-        <w:rPr>
-          <w:i/>
-          <w:color w:val="0070C0"/>
-        </w:rPr>
-        <w:t xml:space="preserve"> U komerčních projektů může být uvedeno například zvýšení tržeb o </w:t>
-      </w:r>
-      <w:r>
-        <w:rPr>
-          <w:i/>
-          <w:color w:val="0070C0"/>
-        </w:rPr>
-        <w:t xml:space="preserve">30% </w:t>
-      </w:r>
-      <w:r>
-        <w:rPr>
-          <w:i/>
-          <w:color w:val="0070C0"/>
-        </w:rPr>
-        <w:t xml:space="preserve">nebo </w:t>
-      </w:r>
-      <w:r>
-        <w:rPr>
-          <w:i/>
-          <w:color w:val="0070C0"/>
-        </w:rPr>
-        <w:t xml:space="preserve">výdělek 100.000,- Kč atd. </w:t>
-      </w:r>
-    </w:p>
-    <w:p>
-      <w:pPr>
-        <w:rPr>
-          <w:color w:val="0070C0"/>
-        </w:rPr>
-      </w:pPr>
-    </w:p>
-    <w:p>
-      <w:pPr>
-        <w:rPr>
-          <w:i/>
-          <w:color w:val="C00000"/>
-        </w:rPr>
-      </w:pPr>
-      <w:r>
-        <w:rPr>
-          <w:i/>
-          <w:color w:val="C00000"/>
-        </w:rPr>
-        <w:t>(</w:t>
-      </w:r>
-      <w:r>
-        <w:rPr>
-          <w:i/>
-          <w:color w:val="C00000"/>
-        </w:rPr>
-        <w:t>přednáška č. 3 a diskuse s vyučujícím</w:t>
-      </w:r>
-      <w:r>
-        <w:rPr>
-          <w:i/>
-          <w:color w:val="C00000"/>
-        </w:rPr>
-        <w:t>)</w:t>
-      </w:r>
-    </w:p>
-    <w:p>
-      <w:pPr>
-        <w:rPr>
-          <w:color w:val="0070C0"/>
-        </w:rPr>
-      </w:pPr>
-    </w:p>
-    <w:p>
-      <w:pPr>
-        <w:pStyle w:val="Nadpis2"/>
-      </w:pPr>
-      <w:bookmarkStart w:id="80" w:name="_Toc527669904"/>
+      <w:bookmarkStart w:id="85" w:name="_Toc528012855"/>
       <w:r>
         <w:t>Údržba</w:t>
       </w:r>
-      <w:bookmarkEnd w:id="80"/>
+      <w:bookmarkEnd w:id="85"/>
     </w:p>
     <w:p>
       <w:pPr>
@@ -6933,7 +7098,23 @@
         <w:rPr>
           <w:color w:val="0070C0"/>
         </w:rPr>
-        <w:t xml:space="preserve">Náklady na koordinátora a správce systému Google Apps ve výši 10.000,- Kč ročně. Vzhledem k tomu, že systém používají nadšenci, nebudou tyto náklady </w:t>
+        <w:t xml:space="preserve">Náklady na koordinátora a správce systému Google </w:t>
+      </w:r>
+      <w:bookmarkStart w:id="86" w:name="_GoBack"/>
+      <w:proofErr w:type="spellStart"/>
+      <w:r>
+        <w:rPr>
+          <w:color w:val="0070C0"/>
+        </w:rPr>
+        <w:t>Apps</w:t>
+      </w:r>
+      <w:bookmarkEnd w:id="86"/>
+      <w:proofErr w:type="spellEnd"/>
+      <w:r>
+        <w:rPr>
+          <w:color w:val="0070C0"/>
+        </w:rPr>
+        <w:t xml:space="preserve"> ve výši 10.000,- Kč ročně. Vzhledem k tomu, že systém používají nadšenci, nebudou tyto náklady </w:t>
       </w:r>
       <w:r>
         <w:rPr>
@@ -6991,6 +7172,7 @@
         <w:rPr>
           <w:color w:val="0070C0"/>
         </w:rPr>
+        <w:lastRenderedPageBreak/>
         <w:t>Náklady na správce místnosti a odhadované náklady na rozšiřování vybavení a údržbu ve výši 50.000,- Kč ročně po dobu 5-let od otevření</w:t>
       </w:r>
       <w:r>
@@ -7046,7 +7228,7 @@
       </w:r>
     </w:p>
   </w:comment>
-  <w:comment w:id="72" w:author="Matěj Bartoň" w:date="2018-10-15T21:05:00Z" w:initials="MB">
+  <w:comment w:id="77" w:author="Matěj Bartoň" w:date="2018-10-15T21:05:00Z" w:initials="MB">
     <w:p>
       <w:pPr>
         <w:pStyle w:val="Textkomente"/>
@@ -10703,7 +10885,7 @@
 </file>
 
 <file path=customXml/itemProps1.xml><?xml version="1.0" encoding="utf-8"?>
-<ds:datastoreItem xmlns:ds="http://schemas.openxmlformats.org/officeDocument/2006/customXml" ds:itemID="{EBF9E6F5-33F1-A947-9EB9-68D310B66707}">
+<ds:datastoreItem xmlns:ds="http://schemas.openxmlformats.org/officeDocument/2006/customXml" ds:itemID="{8FA6CDCB-8762-4AD9-993C-14640D089F62}">
   <ds:schemaRefs>
     <ds:schemaRef ds:uri="http://schemas.openxmlformats.org/officeDocument/2006/bibliography"/>
   </ds:schemaRefs>

</xml_diff>